<commit_message>
Working on fixing promises issues.
</commit_message>
<xml_diff>
--- a/MendixSecurityDocument.docx
+++ b/MendixSecurityDocument.docx
@@ -1166,6 +1166,162 @@
           <w:sz w:val="30"/>
           <w:szCs w:val="30"/>
         </w:rPr>
+        <w:t>Administrator</w:t>
+      </w:r>
+      <w:r>
+        <w:br/>
+      </w:r>
+      <w:r>
+        <w:rPr>
+          <w:b/>
+          <w:bCs/>
+          <w:sz w:val="30"/>
+          <w:szCs w:val="30"/>
+        </w:rPr>
+        <w:t>TokenUser</w:t>
+      </w:r>
+      <w:r>
+        <w:br/>
+      </w:r>
+      <w:r>
+        <w:rPr>
+          <w:b/>
+          <w:bCs/>
+          <w:sz w:val="30"/>
+          <w:szCs w:val="30"/>
+        </w:rPr>
+        <w:t>Readonly</w:t>
+      </w:r>
+      <w:r>
+        <w:br/>
+      </w:r>
+      <w:r>
+        <w:rPr>
+          <w:b/>
+          <w:bCs/>
+          <w:sz w:val="30"/>
+          <w:szCs w:val="30"/>
+        </w:rPr>
+        <w:t>ModelAdministrator</w:t>
+      </w:r>
+      <w:r>
+        <w:br/>
+      </w:r>
+      <w:r>
+        <w:rPr>
+          <w:b/>
+          <w:bCs/>
+          <w:sz w:val="30"/>
+          <w:szCs w:val="30"/>
+        </w:rPr>
+        <w:t>User</w:t>
+      </w:r>
+      <w:r>
+        <w:br/>
+      </w:r>
+      <w:r>
+        <w:rPr>
+          <w:b/>
+          <w:bCs/>
+          <w:sz w:val="30"/>
+          <w:szCs w:val="30"/>
+        </w:rPr>
+        <w:t>User</w:t>
+      </w:r>
+      <w:r>
+        <w:br/>
+      </w:r>
+      <w:r>
+        <w:rPr>
+          <w:b/>
+          <w:bCs/>
+          <w:sz w:val="30"/>
+          <w:szCs w:val="30"/>
+        </w:rPr>
+        <w:t>Admin</w:t>
+      </w:r>
+      <w:r>
+        <w:br/>
+      </w:r>
+      <w:r>
+        <w:rPr>
+          <w:b/>
+          <w:bCs/>
+          <w:sz w:val="30"/>
+          <w:szCs w:val="30"/>
+        </w:rPr>
+        <w:t>User</w:t>
+      </w:r>
+      <w:r>
+        <w:br/>
+      </w:r>
+      <w:r>
+        <w:rPr>
+          <w:b/>
+          <w:bCs/>
+          <w:sz w:val="30"/>
+          <w:szCs w:val="30"/>
+        </w:rPr>
+        <w:t>User</w:t>
+      </w:r>
+      <w:r>
+        <w:br/>
+      </w:r>
+      <w:r>
+        <w:rPr>
+          <w:b/>
+          <w:bCs/>
+          <w:sz w:val="30"/>
+          <w:szCs w:val="30"/>
+        </w:rPr>
+        <w:t>User</w:t>
+      </w:r>
+      <w:r>
+        <w:br/>
+      </w:r>
+      <w:r>
+        <w:rPr>
+          <w:b/>
+          <w:bCs/>
+          <w:sz w:val="30"/>
+          <w:szCs w:val="30"/>
+        </w:rPr>
+        <w:t>User</w:t>
+      </w:r>
+      <w:r>
+        <w:br/>
+      </w:r>
+      <w:r>
+        <w:rPr>
+          <w:b/>
+          <w:bCs/>
+          <w:sz w:val="30"/>
+          <w:szCs w:val="30"/>
+        </w:rPr>
+        <w:t>User</w:t>
+      </w:r>
+      <w:r>
+        <w:br/>
+      </w:r>
+      <w:r>
+        <w:rPr>
+          <w:b/>
+          <w:bCs/>
+          <w:sz w:val="30"/>
+          <w:szCs w:val="30"/>
+        </w:rPr>
+        <w:t>User</w:t>
+      </w:r>
+      <w:r>
+        <w:br/>
+      </w:r>
+      <w:r>
+        <w:rPr>
+          <w:b/>
+          <w:bCs/>
+          <w:sz w:val="30"/>
+          <w:szCs w:val="30"/>
+        </w:rPr>
         <w:t>Anonymous</w:t>
       </w:r>
       <w:r>
@@ -1178,6 +1334,174 @@
           <w:sz w:val="30"/>
           <w:szCs w:val="30"/>
         </w:rPr>
+        <w:t>User</w:t>
+      </w:r>
+      <w:r>
+        <w:br/>
+      </w:r>
+      <w:r>
+        <w:rPr>
+          <w:b/>
+          <w:bCs/>
+          <w:sz w:val="30"/>
+          <w:szCs w:val="30"/>
+        </w:rPr>
+        <w:t>User</w:t>
+      </w:r>
+      <w:r>
+        <w:br/>
+      </w:r>
+      <w:r>
+        <w:rPr>
+          <w:b/>
+          <w:bCs/>
+          <w:sz w:val="30"/>
+          <w:szCs w:val="30"/>
+        </w:rPr>
+        <w:t>User</w:t>
+      </w:r>
+      <w:r>
+        <w:br/>
+      </w:r>
+      <w:r>
+        <w:rPr>
+          <w:b/>
+          <w:bCs/>
+          <w:sz w:val="30"/>
+          <w:szCs w:val="30"/>
+        </w:rPr>
+        <w:t>User</w:t>
+      </w:r>
+      <w:r>
+        <w:br/>
+      </w:r>
+      <w:r>
+        <w:rPr>
+          <w:b/>
+          <w:bCs/>
+          <w:sz w:val="30"/>
+          <w:szCs w:val="30"/>
+        </w:rPr>
+        <w:t>User</w:t>
+      </w:r>
+      <w:r>
+        <w:br/>
+      </w:r>
+      <w:r>
+        <w:rPr>
+          <w:b/>
+          <w:bCs/>
+          <w:sz w:val="30"/>
+          <w:szCs w:val="30"/>
+        </w:rPr>
+        <w:t>User</w:t>
+      </w:r>
+      <w:r>
+        <w:br/>
+      </w:r>
+      <w:r>
+        <w:rPr>
+          <w:b/>
+          <w:bCs/>
+          <w:sz w:val="30"/>
+          <w:szCs w:val="30"/>
+        </w:rPr>
+        <w:t>Administrator</w:t>
+      </w:r>
+      <w:r>
+        <w:br/>
+      </w:r>
+      <w:r>
+        <w:rPr>
+          <w:b/>
+          <w:bCs/>
+          <w:sz w:val="30"/>
+          <w:szCs w:val="30"/>
+        </w:rPr>
+        <w:t>User</w:t>
+      </w:r>
+      <w:r>
+        <w:br/>
+      </w:r>
+      <w:r>
+        <w:rPr>
+          <w:b/>
+          <w:bCs/>
+          <w:sz w:val="30"/>
+          <w:szCs w:val="30"/>
+        </w:rPr>
+        <w:t>User</w:t>
+      </w:r>
+      <w:r>
+        <w:br/>
+      </w:r>
+      <w:r>
+        <w:rPr>
+          <w:b/>
+          <w:bCs/>
+          <w:sz w:val="30"/>
+          <w:szCs w:val="30"/>
+        </w:rPr>
+        <w:t>Admin</w:t>
+      </w:r>
+      <w:r>
+        <w:br/>
+      </w:r>
+      <w:r>
+        <w:rPr>
+          <w:b/>
+          <w:bCs/>
+          <w:sz w:val="30"/>
+          <w:szCs w:val="30"/>
+        </w:rPr>
+        <w:t>User</w:t>
+      </w:r>
+      <w:r>
+        <w:br/>
+      </w:r>
+      <w:r>
+        <w:rPr>
+          <w:b/>
+          <w:bCs/>
+          <w:sz w:val="30"/>
+          <w:szCs w:val="30"/>
+        </w:rPr>
+        <w:t>User</w:t>
+      </w:r>
+      <w:r>
+        <w:br/>
+      </w:r>
+      <w:r>
+        <w:rPr>
+          <w:b/>
+          <w:bCs/>
+          <w:sz w:val="30"/>
+          <w:szCs w:val="30"/>
+        </w:rPr>
+        <w:t>User</w:t>
+      </w:r>
+      <w:r>
+        <w:br/>
+      </w:r>
+      <w:r>
+        <w:rPr>
+          <w:b/>
+          <w:bCs/>
+          <w:sz w:val="30"/>
+          <w:szCs w:val="30"/>
+        </w:rPr>
+        <w:t>User</w:t>
+      </w:r>
+      <w:r>
+        <w:br/>
+      </w:r>
+      <w:r>
+        <w:rPr>
+          <w:b/>
+          <w:bCs/>
+          <w:sz w:val="30"/>
+          <w:szCs w:val="30"/>
+        </w:rPr>
         <w:t>Manager</w:t>
       </w:r>
       <w:r>
@@ -1214,19 +1538,247 @@
           <w:sz w:val="30"/>
           <w:szCs w:val="30"/>
         </w:rPr>
-        <w:t>User</w:t>
-      </w:r>
-      <w:r>
-        <w:br/>
-      </w:r>
-      <w:r>
-        <w:rPr>
-          <w:b/>
-          <w:bCs/>
-          <w:sz w:val="30"/>
-          <w:szCs w:val="30"/>
-        </w:rPr>
-        <w:t>User</w:t>
+        <w:t>Anonymous</w:t>
+      </w:r>
+      <w:r>
+        <w:br/>
+      </w:r>
+      <w:r>
+        <w:rPr>
+          <w:b/>
+          <w:bCs/>
+          <w:sz w:val="30"/>
+          <w:szCs w:val="30"/>
+        </w:rPr>
+        <w:t>User</w:t>
+      </w:r>
+      <w:r>
+        <w:br/>
+      </w:r>
+      <w:r>
+        <w:rPr>
+          <w:b/>
+          <w:bCs/>
+          <w:sz w:val="30"/>
+          <w:szCs w:val="30"/>
+        </w:rPr>
+        <w:t>User</w:t>
+      </w:r>
+      <w:r>
+        <w:br/>
+      </w:r>
+      <w:r>
+        <w:rPr>
+          <w:b/>
+          <w:bCs/>
+          <w:sz w:val="30"/>
+          <w:szCs w:val="30"/>
+        </w:rPr>
+        <w:t>User</w:t>
+      </w:r>
+      <w:r>
+        <w:br/>
+      </w:r>
+      <w:r>
+        <w:rPr>
+          <w:b/>
+          <w:bCs/>
+          <w:sz w:val="30"/>
+          <w:szCs w:val="30"/>
+        </w:rPr>
+        <w:t>User</w:t>
+      </w:r>
+      <w:r>
+        <w:br/>
+      </w:r>
+      <w:r>
+        <w:rPr>
+          <w:b/>
+          <w:bCs/>
+          <w:sz w:val="30"/>
+          <w:szCs w:val="30"/>
+        </w:rPr>
+        <w:t>Manager</w:t>
+      </w:r>
+      <w:r>
+        <w:br/>
+      </w:r>
+      <w:r>
+        <w:rPr>
+          <w:b/>
+          <w:bCs/>
+          <w:sz w:val="30"/>
+          <w:szCs w:val="30"/>
+        </w:rPr>
+        <w:t>Employee</w:t>
+      </w:r>
+      <w:r>
+        <w:br/>
+      </w:r>
+      <w:r>
+        <w:rPr>
+          <w:b/>
+          <w:bCs/>
+          <w:sz w:val="30"/>
+          <w:szCs w:val="30"/>
+        </w:rPr>
+        <w:t>Anonymous</w:t>
+      </w:r>
+      <w:r>
+        <w:br/>
+      </w:r>
+      <w:r>
+        <w:rPr>
+          <w:b/>
+          <w:bCs/>
+          <w:sz w:val="30"/>
+          <w:szCs w:val="30"/>
+        </w:rPr>
+        <w:t>User</w:t>
+      </w:r>
+      <w:r>
+        <w:br/>
+      </w:r>
+      <w:r>
+        <w:rPr>
+          <w:b/>
+          <w:bCs/>
+          <w:sz w:val="30"/>
+          <w:szCs w:val="30"/>
+        </w:rPr>
+        <w:t>User</w:t>
+      </w:r>
+      <w:r>
+        <w:br/>
+      </w:r>
+      <w:r>
+        <w:rPr>
+          <w:b/>
+          <w:bCs/>
+          <w:sz w:val="30"/>
+          <w:szCs w:val="30"/>
+        </w:rPr>
+        <w:t>Admin</w:t>
+      </w:r>
+      <w:r>
+        <w:br/>
+      </w:r>
+      <w:r>
+        <w:rPr>
+          <w:b/>
+          <w:bCs/>
+          <w:sz w:val="30"/>
+          <w:szCs w:val="30"/>
+        </w:rPr>
+        <w:t>User</w:t>
+      </w:r>
+      <w:r>
+        <w:br/>
+      </w:r>
+      <w:r>
+        <w:rPr>
+          <w:b/>
+          <w:bCs/>
+          <w:sz w:val="30"/>
+          <w:szCs w:val="30"/>
+        </w:rPr>
+        <w:t>User</w:t>
+      </w:r>
+      <w:r>
+        <w:br/>
+      </w:r>
+      <w:r>
+        <w:rPr>
+          <w:b/>
+          <w:bCs/>
+          <w:sz w:val="30"/>
+          <w:szCs w:val="30"/>
+        </w:rPr>
+        <w:t>User</w:t>
+      </w:r>
+      <w:r>
+        <w:br/>
+      </w:r>
+      <w:r>
+        <w:rPr>
+          <w:b/>
+          <w:bCs/>
+          <w:sz w:val="30"/>
+          <w:szCs w:val="30"/>
+        </w:rPr>
+        <w:t>User</w:t>
+      </w:r>
+      <w:r>
+        <w:br/>
+      </w:r>
+      <w:r>
+        <w:rPr>
+          <w:b/>
+          <w:bCs/>
+          <w:sz w:val="30"/>
+          <w:szCs w:val="30"/>
+        </w:rPr>
+        <w:t>User</w:t>
+      </w:r>
+      <w:r>
+        <w:br/>
+      </w:r>
+      <w:r>
+        <w:rPr>
+          <w:b/>
+          <w:bCs/>
+          <w:sz w:val="30"/>
+          <w:szCs w:val="30"/>
+        </w:rPr>
+        <w:t>User</w:t>
+      </w:r>
+      <w:r>
+        <w:br/>
+      </w:r>
+      <w:r>
+        <w:rPr>
+          <w:b/>
+          <w:bCs/>
+          <w:sz w:val="30"/>
+          <w:szCs w:val="30"/>
+        </w:rPr>
+        <w:t>Readonly</w:t>
+      </w:r>
+      <w:r>
+        <w:br/>
+      </w:r>
+      <w:r>
+        <w:rPr>
+          <w:b/>
+          <w:bCs/>
+          <w:sz w:val="30"/>
+          <w:szCs w:val="30"/>
+        </w:rPr>
+        <w:t>Configurator</w:t>
+      </w:r>
+      <w:r>
+        <w:br/>
+      </w:r>
+      <w:r>
+        <w:rPr>
+          <w:b/>
+          <w:bCs/>
+          <w:sz w:val="30"/>
+          <w:szCs w:val="30"/>
+        </w:rPr>
+        <w:t>Manager</w:t>
+      </w:r>
+      <w:r>
+        <w:br/>
+      </w:r>
+      <w:r>
+        <w:rPr>
+          <w:b/>
+          <w:bCs/>
+          <w:sz w:val="30"/>
+          <w:szCs w:val="30"/>
+        </w:rPr>
+        <w:t>Employee</w:t>
       </w:r>
       <w:r>
         <w:br/>
@@ -1250,31 +1802,7 @@
           <w:sz w:val="30"/>
           <w:szCs w:val="30"/>
         </w:rPr>
-        <w:t>User</w:t>
-      </w:r>
-      <w:r>
-        <w:br/>
-      </w:r>
-      <w:r>
-        <w:rPr>
-          <w:b/>
-          <w:bCs/>
-          <w:sz w:val="30"/>
-          <w:szCs w:val="30"/>
-        </w:rPr>
-        <w:t>User</w:t>
-      </w:r>
-      <w:r>
-        <w:br/>
-      </w:r>
-      <w:r>
-        <w:rPr>
-          <w:b/>
-          <w:bCs/>
-          <w:sz w:val="30"/>
-          <w:szCs w:val="30"/>
-        </w:rPr>
-        <w:t>User</w:t>
+        <w:t>Admin</w:t>
       </w:r>
       <w:r>
         <w:br/>
@@ -1335,534 +1863,6 @@
           <w:szCs w:val="30"/>
         </w:rPr>
         <w:t>User</w:t>
-      </w:r>
-      <w:r>
-        <w:br/>
-      </w:r>
-      <w:r>
-        <w:rPr>
-          <w:b/>
-          <w:bCs/>
-          <w:sz w:val="30"/>
-          <w:szCs w:val="30"/>
-        </w:rPr>
-        <w:t>User</w:t>
-      </w:r>
-      <w:r>
-        <w:br/>
-      </w:r>
-      <w:r>
-        <w:rPr>
-          <w:b/>
-          <w:bCs/>
-          <w:sz w:val="30"/>
-          <w:szCs w:val="30"/>
-        </w:rPr>
-        <w:t>User</w:t>
-      </w:r>
-      <w:r>
-        <w:br/>
-      </w:r>
-      <w:r>
-        <w:rPr>
-          <w:b/>
-          <w:bCs/>
-          <w:sz w:val="30"/>
-          <w:szCs w:val="30"/>
-        </w:rPr>
-        <w:t>User</w:t>
-      </w:r>
-      <w:r>
-        <w:br/>
-      </w:r>
-      <w:r>
-        <w:rPr>
-          <w:b/>
-          <w:bCs/>
-          <w:sz w:val="30"/>
-          <w:szCs w:val="30"/>
-        </w:rPr>
-        <w:t>User</w:t>
-      </w:r>
-      <w:r>
-        <w:br/>
-      </w:r>
-      <w:r>
-        <w:rPr>
-          <w:b/>
-          <w:bCs/>
-          <w:sz w:val="30"/>
-          <w:szCs w:val="30"/>
-        </w:rPr>
-        <w:t>User</w:t>
-      </w:r>
-      <w:r>
-        <w:br/>
-      </w:r>
-      <w:r>
-        <w:rPr>
-          <w:b/>
-          <w:bCs/>
-          <w:sz w:val="30"/>
-          <w:szCs w:val="30"/>
-        </w:rPr>
-        <w:t>Admin</w:t>
-      </w:r>
-      <w:r>
-        <w:br/>
-      </w:r>
-      <w:r>
-        <w:rPr>
-          <w:b/>
-          <w:bCs/>
-          <w:sz w:val="30"/>
-          <w:szCs w:val="30"/>
-        </w:rPr>
-        <w:t>User</w:t>
-      </w:r>
-      <w:r>
-        <w:br/>
-      </w:r>
-      <w:r>
-        <w:rPr>
-          <w:b/>
-          <w:bCs/>
-          <w:sz w:val="30"/>
-          <w:szCs w:val="30"/>
-        </w:rPr>
-        <w:t>User</w:t>
-      </w:r>
-      <w:r>
-        <w:br/>
-      </w:r>
-      <w:r>
-        <w:rPr>
-          <w:b/>
-          <w:bCs/>
-          <w:sz w:val="30"/>
-          <w:szCs w:val="30"/>
-        </w:rPr>
-        <w:t>Readonly</w:t>
-      </w:r>
-      <w:r>
-        <w:br/>
-      </w:r>
-      <w:r>
-        <w:rPr>
-          <w:b/>
-          <w:bCs/>
-          <w:sz w:val="30"/>
-          <w:szCs w:val="30"/>
-        </w:rPr>
-        <w:t>Configurator</w:t>
-      </w:r>
-      <w:r>
-        <w:br/>
-      </w:r>
-      <w:r>
-        <w:rPr>
-          <w:b/>
-          <w:bCs/>
-          <w:sz w:val="30"/>
-          <w:szCs w:val="30"/>
-        </w:rPr>
-        <w:t>User</w:t>
-      </w:r>
-      <w:r>
-        <w:br/>
-      </w:r>
-      <w:r>
-        <w:rPr>
-          <w:b/>
-          <w:bCs/>
-          <w:sz w:val="30"/>
-          <w:szCs w:val="30"/>
-        </w:rPr>
-        <w:t>User</w:t>
-      </w:r>
-      <w:r>
-        <w:br/>
-      </w:r>
-      <w:r>
-        <w:rPr>
-          <w:b/>
-          <w:bCs/>
-          <w:sz w:val="30"/>
-          <w:szCs w:val="30"/>
-        </w:rPr>
-        <w:t>Admin</w:t>
-      </w:r>
-      <w:r>
-        <w:br/>
-      </w:r>
-      <w:r>
-        <w:rPr>
-          <w:b/>
-          <w:bCs/>
-          <w:sz w:val="30"/>
-          <w:szCs w:val="30"/>
-        </w:rPr>
-        <w:t>User</w:t>
-      </w:r>
-      <w:r>
-        <w:br/>
-      </w:r>
-      <w:r>
-        <w:rPr>
-          <w:b/>
-          <w:bCs/>
-          <w:sz w:val="30"/>
-          <w:szCs w:val="30"/>
-        </w:rPr>
-        <w:t>User</w:t>
-      </w:r>
-      <w:r>
-        <w:br/>
-      </w:r>
-      <w:r>
-        <w:rPr>
-          <w:b/>
-          <w:bCs/>
-          <w:sz w:val="30"/>
-          <w:szCs w:val="30"/>
-        </w:rPr>
-        <w:t>User</w:t>
-      </w:r>
-      <w:r>
-        <w:br/>
-      </w:r>
-      <w:r>
-        <w:rPr>
-          <w:b/>
-          <w:bCs/>
-          <w:sz w:val="30"/>
-          <w:szCs w:val="30"/>
-        </w:rPr>
-        <w:t>User</w:t>
-      </w:r>
-      <w:r>
-        <w:br/>
-      </w:r>
-      <w:r>
-        <w:rPr>
-          <w:b/>
-          <w:bCs/>
-          <w:sz w:val="30"/>
-          <w:szCs w:val="30"/>
-        </w:rPr>
-        <w:t>User</w:t>
-      </w:r>
-      <w:r>
-        <w:br/>
-      </w:r>
-      <w:r>
-        <w:rPr>
-          <w:b/>
-          <w:bCs/>
-          <w:sz w:val="30"/>
-          <w:szCs w:val="30"/>
-        </w:rPr>
-        <w:t>User</w:t>
-      </w:r>
-      <w:r>
-        <w:br/>
-      </w:r>
-      <w:r>
-        <w:rPr>
-          <w:b/>
-          <w:bCs/>
-          <w:sz w:val="30"/>
-          <w:szCs w:val="30"/>
-        </w:rPr>
-        <w:t>User</w:t>
-      </w:r>
-      <w:r>
-        <w:br/>
-      </w:r>
-      <w:r>
-        <w:rPr>
-          <w:b/>
-          <w:bCs/>
-          <w:sz w:val="30"/>
-          <w:szCs w:val="30"/>
-        </w:rPr>
-        <w:t>User</w:t>
-      </w:r>
-      <w:r>
-        <w:br/>
-      </w:r>
-      <w:r>
-        <w:rPr>
-          <w:b/>
-          <w:bCs/>
-          <w:sz w:val="30"/>
-          <w:szCs w:val="30"/>
-        </w:rPr>
-        <w:t>User</w:t>
-      </w:r>
-      <w:r>
-        <w:br/>
-      </w:r>
-      <w:r>
-        <w:rPr>
-          <w:b/>
-          <w:bCs/>
-          <w:sz w:val="30"/>
-          <w:szCs w:val="30"/>
-        </w:rPr>
-        <w:t>Administrator</w:t>
-      </w:r>
-      <w:r>
-        <w:br/>
-      </w:r>
-      <w:r>
-        <w:rPr>
-          <w:b/>
-          <w:bCs/>
-          <w:sz w:val="30"/>
-          <w:szCs w:val="30"/>
-        </w:rPr>
-        <w:t>User</w:t>
-      </w:r>
-      <w:r>
-        <w:br/>
-      </w:r>
-      <w:r>
-        <w:rPr>
-          <w:b/>
-          <w:bCs/>
-          <w:sz w:val="30"/>
-          <w:szCs w:val="30"/>
-        </w:rPr>
-        <w:t>Admin</w:t>
-      </w:r>
-      <w:r>
-        <w:br/>
-      </w:r>
-      <w:r>
-        <w:rPr>
-          <w:b/>
-          <w:bCs/>
-          <w:sz w:val="30"/>
-          <w:szCs w:val="30"/>
-        </w:rPr>
-        <w:t>Admin</w:t>
-      </w:r>
-      <w:r>
-        <w:br/>
-      </w:r>
-      <w:r>
-        <w:rPr>
-          <w:b/>
-          <w:bCs/>
-          <w:sz w:val="30"/>
-          <w:szCs w:val="30"/>
-        </w:rPr>
-        <w:t>User</w:t>
-      </w:r>
-      <w:r>
-        <w:br/>
-      </w:r>
-      <w:r>
-        <w:rPr>
-          <w:b/>
-          <w:bCs/>
-          <w:sz w:val="30"/>
-          <w:szCs w:val="30"/>
-        </w:rPr>
-        <w:t>User</w:t>
-      </w:r>
-      <w:r>
-        <w:br/>
-      </w:r>
-      <w:r>
-        <w:rPr>
-          <w:b/>
-          <w:bCs/>
-          <w:sz w:val="30"/>
-          <w:szCs w:val="30"/>
-        </w:rPr>
-        <w:t>User</w:t>
-      </w:r>
-      <w:r>
-        <w:br/>
-      </w:r>
-      <w:r>
-        <w:rPr>
-          <w:b/>
-          <w:bCs/>
-          <w:sz w:val="30"/>
-          <w:szCs w:val="30"/>
-        </w:rPr>
-        <w:t>User</w:t>
-      </w:r>
-      <w:r>
-        <w:br/>
-      </w:r>
-      <w:r>
-        <w:rPr>
-          <w:b/>
-          <w:bCs/>
-          <w:sz w:val="30"/>
-          <w:szCs w:val="30"/>
-        </w:rPr>
-        <w:t>Manager</w:t>
-      </w:r>
-      <w:r>
-        <w:br/>
-      </w:r>
-      <w:r>
-        <w:rPr>
-          <w:b/>
-          <w:bCs/>
-          <w:sz w:val="30"/>
-          <w:szCs w:val="30"/>
-        </w:rPr>
-        <w:t>Employee</w:t>
-      </w:r>
-      <w:r>
-        <w:br/>
-      </w:r>
-      <w:r>
-        <w:rPr>
-          <w:b/>
-          <w:bCs/>
-          <w:sz w:val="30"/>
-          <w:szCs w:val="30"/>
-        </w:rPr>
-        <w:t>Administrator</w:t>
-      </w:r>
-      <w:r>
-        <w:br/>
-      </w:r>
-      <w:r>
-        <w:rPr>
-          <w:b/>
-          <w:bCs/>
-          <w:sz w:val="30"/>
-          <w:szCs w:val="30"/>
-        </w:rPr>
-        <w:t>Anonymous</w:t>
-      </w:r>
-      <w:r>
-        <w:br/>
-      </w:r>
-      <w:r>
-        <w:rPr>
-          <w:b/>
-          <w:bCs/>
-          <w:sz w:val="30"/>
-          <w:szCs w:val="30"/>
-        </w:rPr>
-        <w:t>User</w:t>
-      </w:r>
-      <w:r>
-        <w:br/>
-      </w:r>
-      <w:r>
-        <w:rPr>
-          <w:b/>
-          <w:bCs/>
-          <w:sz w:val="30"/>
-          <w:szCs w:val="30"/>
-        </w:rPr>
-        <w:t>User</w:t>
-      </w:r>
-      <w:r>
-        <w:br/>
-      </w:r>
-      <w:r>
-        <w:rPr>
-          <w:b/>
-          <w:bCs/>
-          <w:sz w:val="30"/>
-          <w:szCs w:val="30"/>
-        </w:rPr>
-        <w:t>User</w:t>
-      </w:r>
-      <w:r>
-        <w:br/>
-      </w:r>
-      <w:r>
-        <w:rPr>
-          <w:b/>
-          <w:bCs/>
-          <w:sz w:val="30"/>
-          <w:szCs w:val="30"/>
-        </w:rPr>
-        <w:t>User</w:t>
-      </w:r>
-      <w:r>
-        <w:br/>
-      </w:r>
-      <w:r>
-        <w:rPr>
-          <w:b/>
-          <w:bCs/>
-          <w:sz w:val="30"/>
-          <w:szCs w:val="30"/>
-        </w:rPr>
-        <w:t>TokenUser</w:t>
-      </w:r>
-      <w:r>
-        <w:br/>
-      </w:r>
-      <w:r>
-        <w:rPr>
-          <w:b/>
-          <w:bCs/>
-          <w:sz w:val="30"/>
-          <w:szCs w:val="30"/>
-        </w:rPr>
-        <w:t>Readonly</w:t>
-      </w:r>
-      <w:r>
-        <w:br/>
-      </w:r>
-      <w:r>
-        <w:rPr>
-          <w:b/>
-          <w:bCs/>
-          <w:sz w:val="30"/>
-          <w:szCs w:val="30"/>
-        </w:rPr>
-        <w:t>ModelAdministrator</w:t>
-      </w:r>
-      <w:r>
-        <w:br/>
-      </w:r>
-      <w:r>
-        <w:rPr>
-          <w:b/>
-          <w:bCs/>
-          <w:sz w:val="30"/>
-          <w:szCs w:val="30"/>
-        </w:rPr>
-        <w:t>Manager</w:t>
-      </w:r>
-      <w:r>
-        <w:br/>
-      </w:r>
-      <w:r>
-        <w:rPr>
-          <w:b/>
-          <w:bCs/>
-          <w:sz w:val="30"/>
-          <w:szCs w:val="30"/>
-        </w:rPr>
-        <w:t>Employee</w:t>
-      </w:r>
-      <w:r>
-        <w:br/>
-      </w:r>
-      <w:r>
-        <w:rPr>
-          <w:b/>
-          <w:bCs/>
-          <w:sz w:val="30"/>
-          <w:szCs w:val="30"/>
-        </w:rPr>
-        <w:t>Anonymous</w:t>
       </w:r>
       <w:r>
         <w:br/>

</xml_diff>

<commit_message>
Working on updating script
</commit_message>
<xml_diff>
--- a/MendixSecurityDocument.docx
+++ b/MendixSecurityDocument.docx
@@ -1166,6 +1166,174 @@
           <w:sz w:val="30"/>
           <w:szCs w:val="30"/>
         </w:rPr>
+        <w:t>TokenUser</w:t>
+      </w:r>
+      <w:r>
+        <w:br/>
+      </w:r>
+      <w:r>
+        <w:rPr>
+          <w:b/>
+          <w:bCs/>
+          <w:sz w:val="30"/>
+          <w:szCs w:val="30"/>
+        </w:rPr>
+        <w:t>Readonly</w:t>
+      </w:r>
+      <w:r>
+        <w:br/>
+      </w:r>
+      <w:r>
+        <w:rPr>
+          <w:b/>
+          <w:bCs/>
+          <w:sz w:val="30"/>
+          <w:szCs w:val="30"/>
+        </w:rPr>
+        <w:t>ModelAdministrator</w:t>
+      </w:r>
+      <w:r>
+        <w:br/>
+      </w:r>
+      <w:r>
+        <w:rPr>
+          <w:b/>
+          <w:bCs/>
+          <w:sz w:val="30"/>
+          <w:szCs w:val="30"/>
+        </w:rPr>
+        <w:t>User</w:t>
+      </w:r>
+      <w:r>
+        <w:br/>
+      </w:r>
+      <w:r>
+        <w:rPr>
+          <w:b/>
+          <w:bCs/>
+          <w:sz w:val="30"/>
+          <w:szCs w:val="30"/>
+        </w:rPr>
+        <w:t>User</w:t>
+      </w:r>
+      <w:r>
+        <w:br/>
+      </w:r>
+      <w:r>
+        <w:rPr>
+          <w:b/>
+          <w:bCs/>
+          <w:sz w:val="30"/>
+          <w:szCs w:val="30"/>
+        </w:rPr>
+        <w:t>Admin</w:t>
+      </w:r>
+      <w:r>
+        <w:br/>
+      </w:r>
+      <w:r>
+        <w:rPr>
+          <w:b/>
+          <w:bCs/>
+          <w:sz w:val="30"/>
+          <w:szCs w:val="30"/>
+        </w:rPr>
+        <w:t>User</w:t>
+      </w:r>
+      <w:r>
+        <w:br/>
+      </w:r>
+      <w:r>
+        <w:rPr>
+          <w:b/>
+          <w:bCs/>
+          <w:sz w:val="30"/>
+          <w:szCs w:val="30"/>
+        </w:rPr>
+        <w:t>User</w:t>
+      </w:r>
+      <w:r>
+        <w:br/>
+      </w:r>
+      <w:r>
+        <w:rPr>
+          <w:b/>
+          <w:bCs/>
+          <w:sz w:val="30"/>
+          <w:szCs w:val="30"/>
+        </w:rPr>
+        <w:t>User</w:t>
+      </w:r>
+      <w:r>
+        <w:br/>
+      </w:r>
+      <w:r>
+        <w:rPr>
+          <w:b/>
+          <w:bCs/>
+          <w:sz w:val="30"/>
+          <w:szCs w:val="30"/>
+        </w:rPr>
+        <w:t>User</w:t>
+      </w:r>
+      <w:r>
+        <w:br/>
+      </w:r>
+      <w:r>
+        <w:rPr>
+          <w:b/>
+          <w:bCs/>
+          <w:sz w:val="30"/>
+          <w:szCs w:val="30"/>
+        </w:rPr>
+        <w:t>User</w:t>
+      </w:r>
+      <w:r>
+        <w:br/>
+      </w:r>
+      <w:r>
+        <w:rPr>
+          <w:b/>
+          <w:bCs/>
+          <w:sz w:val="30"/>
+          <w:szCs w:val="30"/>
+        </w:rPr>
+        <w:t>User</w:t>
+      </w:r>
+      <w:r>
+        <w:br/>
+      </w:r>
+      <w:r>
+        <w:rPr>
+          <w:b/>
+          <w:bCs/>
+          <w:sz w:val="30"/>
+          <w:szCs w:val="30"/>
+        </w:rPr>
+        <w:t>Manager</w:t>
+      </w:r>
+      <w:r>
+        <w:br/>
+      </w:r>
+      <w:r>
+        <w:rPr>
+          <w:b/>
+          <w:bCs/>
+          <w:sz w:val="30"/>
+          <w:szCs w:val="30"/>
+        </w:rPr>
+        <w:t>Employee</w:t>
+      </w:r>
+      <w:r>
+        <w:br/>
+      </w:r>
+      <w:r>
+        <w:rPr>
+          <w:b/>
+          <w:bCs/>
+          <w:sz w:val="30"/>
+          <w:szCs w:val="30"/>
+        </w:rPr>
         <w:t>Administrator</w:t>
       </w:r>
       <w:r>
@@ -1178,7 +1346,67 @@
           <w:sz w:val="30"/>
           <w:szCs w:val="30"/>
         </w:rPr>
-        <w:t>TokenUser</w:t>
+        <w:t>Anonymous</w:t>
+      </w:r>
+      <w:r>
+        <w:br/>
+      </w:r>
+      <w:r>
+        <w:rPr>
+          <w:b/>
+          <w:bCs/>
+          <w:sz w:val="30"/>
+          <w:szCs w:val="30"/>
+        </w:rPr>
+        <w:t>Administrator</w:t>
+      </w:r>
+      <w:r>
+        <w:br/>
+      </w:r>
+      <w:r>
+        <w:rPr>
+          <w:b/>
+          <w:bCs/>
+          <w:sz w:val="30"/>
+          <w:szCs w:val="30"/>
+        </w:rPr>
+        <w:t>User</w:t>
+      </w:r>
+      <w:r>
+        <w:br/>
+      </w:r>
+      <w:r>
+        <w:rPr>
+          <w:b/>
+          <w:bCs/>
+          <w:sz w:val="30"/>
+          <w:szCs w:val="30"/>
+        </w:rPr>
+        <w:t>User</w:t>
+      </w:r>
+      <w:r>
+        <w:br/>
+      </w:r>
+      <w:r>
+        <w:rPr>
+          <w:b/>
+          <w:bCs/>
+          <w:sz w:val="30"/>
+          <w:szCs w:val="30"/>
+        </w:rPr>
+        <w:t>User</w:t>
+      </w:r>
+      <w:r>
+        <w:br/>
+      </w:r>
+      <w:r>
+        <w:rPr>
+          <w:b/>
+          <w:bCs/>
+          <w:sz w:val="30"/>
+          <w:szCs w:val="30"/>
+        </w:rPr>
+        <w:t>User</w:t>
       </w:r>
       <w:r>
         <w:br/>
@@ -1202,19 +1430,103 @@
           <w:sz w:val="30"/>
           <w:szCs w:val="30"/>
         </w:rPr>
-        <w:t>ModelAdministrator</w:t>
-      </w:r>
-      <w:r>
-        <w:br/>
-      </w:r>
-      <w:r>
-        <w:rPr>
-          <w:b/>
-          <w:bCs/>
-          <w:sz w:val="30"/>
-          <w:szCs w:val="30"/>
-        </w:rPr>
-        <w:t>User</w:t>
+        <w:t>Configurator</w:t>
+      </w:r>
+      <w:r>
+        <w:br/>
+      </w:r>
+      <w:r>
+        <w:rPr>
+          <w:b/>
+          <w:bCs/>
+          <w:sz w:val="30"/>
+          <w:szCs w:val="30"/>
+        </w:rPr>
+        <w:t>User</w:t>
+      </w:r>
+      <w:r>
+        <w:br/>
+      </w:r>
+      <w:r>
+        <w:rPr>
+          <w:b/>
+          <w:bCs/>
+          <w:sz w:val="30"/>
+          <w:szCs w:val="30"/>
+        </w:rPr>
+        <w:t>User</w:t>
+      </w:r>
+      <w:r>
+        <w:br/>
+      </w:r>
+      <w:r>
+        <w:rPr>
+          <w:b/>
+          <w:bCs/>
+          <w:sz w:val="30"/>
+          <w:szCs w:val="30"/>
+        </w:rPr>
+        <w:t>User</w:t>
+      </w:r>
+      <w:r>
+        <w:br/>
+      </w:r>
+      <w:r>
+        <w:rPr>
+          <w:b/>
+          <w:bCs/>
+          <w:sz w:val="30"/>
+          <w:szCs w:val="30"/>
+        </w:rPr>
+        <w:t>User</w:t>
+      </w:r>
+      <w:r>
+        <w:br/>
+      </w:r>
+      <w:r>
+        <w:rPr>
+          <w:b/>
+          <w:bCs/>
+          <w:sz w:val="30"/>
+          <w:szCs w:val="30"/>
+        </w:rPr>
+        <w:t>User</w:t>
+      </w:r>
+      <w:r>
+        <w:br/>
+      </w:r>
+      <w:r>
+        <w:rPr>
+          <w:b/>
+          <w:bCs/>
+          <w:sz w:val="30"/>
+          <w:szCs w:val="30"/>
+        </w:rPr>
+        <w:t>User</w:t>
+      </w:r>
+      <w:r>
+        <w:br/>
+      </w:r>
+      <w:r>
+        <w:rPr>
+          <w:b/>
+          <w:bCs/>
+          <w:sz w:val="30"/>
+          <w:szCs w:val="30"/>
+        </w:rPr>
+        <w:t>User</w:t>
+      </w:r>
+      <w:r>
+        <w:br/>
+      </w:r>
+      <w:r>
+        <w:rPr>
+          <w:b/>
+          <w:bCs/>
+          <w:sz w:val="30"/>
+          <w:szCs w:val="30"/>
+        </w:rPr>
+        <w:t>Administrator</w:t>
       </w:r>
       <w:r>
         <w:br/>
@@ -1250,67 +1562,31 @@
           <w:sz w:val="30"/>
           <w:szCs w:val="30"/>
         </w:rPr>
-        <w:t>User</w:t>
-      </w:r>
-      <w:r>
-        <w:br/>
-      </w:r>
-      <w:r>
-        <w:rPr>
-          <w:b/>
-          <w:bCs/>
-          <w:sz w:val="30"/>
-          <w:szCs w:val="30"/>
-        </w:rPr>
-        <w:t>User</w:t>
-      </w:r>
-      <w:r>
-        <w:br/>
-      </w:r>
-      <w:r>
-        <w:rPr>
-          <w:b/>
-          <w:bCs/>
-          <w:sz w:val="30"/>
-          <w:szCs w:val="30"/>
-        </w:rPr>
-        <w:t>User</w:t>
-      </w:r>
-      <w:r>
-        <w:br/>
-      </w:r>
-      <w:r>
-        <w:rPr>
-          <w:b/>
-          <w:bCs/>
-          <w:sz w:val="30"/>
-          <w:szCs w:val="30"/>
-        </w:rPr>
-        <w:t>User</w:t>
-      </w:r>
-      <w:r>
-        <w:br/>
-      </w:r>
-      <w:r>
-        <w:rPr>
-          <w:b/>
-          <w:bCs/>
-          <w:sz w:val="30"/>
-          <w:szCs w:val="30"/>
-        </w:rPr>
-        <w:t>User</w:t>
-      </w:r>
-      <w:r>
-        <w:br/>
-      </w:r>
-      <w:r>
-        <w:rPr>
-          <w:b/>
-          <w:bCs/>
-          <w:sz w:val="30"/>
-          <w:szCs w:val="30"/>
-        </w:rPr>
-        <w:t>User</w:t>
+        <w:t>Admin</w:t>
+      </w:r>
+      <w:r>
+        <w:br/>
+      </w:r>
+      <w:r>
+        <w:rPr>
+          <w:b/>
+          <w:bCs/>
+          <w:sz w:val="30"/>
+          <w:szCs w:val="30"/>
+        </w:rPr>
+        <w:t>Manager</w:t>
+      </w:r>
+      <w:r>
+        <w:br/>
+      </w:r>
+      <w:r>
+        <w:rPr>
+          <w:b/>
+          <w:bCs/>
+          <w:sz w:val="30"/>
+          <w:szCs w:val="30"/>
+        </w:rPr>
+        <w:t>Employee</w:t>
       </w:r>
       <w:r>
         <w:br/>
@@ -1382,6 +1658,18 @@
           <w:sz w:val="30"/>
           <w:szCs w:val="30"/>
         </w:rPr>
+        <w:t>Anonymous</w:t>
+      </w:r>
+      <w:r>
+        <w:br/>
+      </w:r>
+      <w:r>
+        <w:rPr>
+          <w:b/>
+          <w:bCs/>
+          <w:sz w:val="30"/>
+          <w:szCs w:val="30"/>
+        </w:rPr>
         <w:t>User</w:t>
       </w:r>
       <w:r>
@@ -1442,6 +1730,30 @@
           <w:sz w:val="30"/>
           <w:szCs w:val="30"/>
         </w:rPr>
+        <w:t>User</w:t>
+      </w:r>
+      <w:r>
+        <w:br/>
+      </w:r>
+      <w:r>
+        <w:rPr>
+          <w:b/>
+          <w:bCs/>
+          <w:sz w:val="30"/>
+          <w:szCs w:val="30"/>
+        </w:rPr>
+        <w:t>User</w:t>
+      </w:r>
+      <w:r>
+        <w:br/>
+      </w:r>
+      <w:r>
+        <w:rPr>
+          <w:b/>
+          <w:bCs/>
+          <w:sz w:val="30"/>
+          <w:szCs w:val="30"/>
+        </w:rPr>
         <w:t>Admin</w:t>
       </w:r>
       <w:r>
@@ -1502,6 +1814,30 @@
           <w:sz w:val="30"/>
           <w:szCs w:val="30"/>
         </w:rPr>
+        <w:t>User</w:t>
+      </w:r>
+      <w:r>
+        <w:br/>
+      </w:r>
+      <w:r>
+        <w:rPr>
+          <w:b/>
+          <w:bCs/>
+          <w:sz w:val="30"/>
+          <w:szCs w:val="30"/>
+        </w:rPr>
+        <w:t>User</w:t>
+      </w:r>
+      <w:r>
+        <w:br/>
+      </w:r>
+      <w:r>
+        <w:rPr>
+          <w:b/>
+          <w:bCs/>
+          <w:sz w:val="30"/>
+          <w:szCs w:val="30"/>
+        </w:rPr>
         <w:t>Manager</w:t>
       </w:r>
       <w:r>
@@ -1527,342 +1863,6 @@
           <w:szCs w:val="30"/>
         </w:rPr>
         <w:t>Administrator</w:t>
-      </w:r>
-      <w:r>
-        <w:br/>
-      </w:r>
-      <w:r>
-        <w:rPr>
-          <w:b/>
-          <w:bCs/>
-          <w:sz w:val="30"/>
-          <w:szCs w:val="30"/>
-        </w:rPr>
-        <w:t>Anonymous</w:t>
-      </w:r>
-      <w:r>
-        <w:br/>
-      </w:r>
-      <w:r>
-        <w:rPr>
-          <w:b/>
-          <w:bCs/>
-          <w:sz w:val="30"/>
-          <w:szCs w:val="30"/>
-        </w:rPr>
-        <w:t>User</w:t>
-      </w:r>
-      <w:r>
-        <w:br/>
-      </w:r>
-      <w:r>
-        <w:rPr>
-          <w:b/>
-          <w:bCs/>
-          <w:sz w:val="30"/>
-          <w:szCs w:val="30"/>
-        </w:rPr>
-        <w:t>User</w:t>
-      </w:r>
-      <w:r>
-        <w:br/>
-      </w:r>
-      <w:r>
-        <w:rPr>
-          <w:b/>
-          <w:bCs/>
-          <w:sz w:val="30"/>
-          <w:szCs w:val="30"/>
-        </w:rPr>
-        <w:t>User</w:t>
-      </w:r>
-      <w:r>
-        <w:br/>
-      </w:r>
-      <w:r>
-        <w:rPr>
-          <w:b/>
-          <w:bCs/>
-          <w:sz w:val="30"/>
-          <w:szCs w:val="30"/>
-        </w:rPr>
-        <w:t>User</w:t>
-      </w:r>
-      <w:r>
-        <w:br/>
-      </w:r>
-      <w:r>
-        <w:rPr>
-          <w:b/>
-          <w:bCs/>
-          <w:sz w:val="30"/>
-          <w:szCs w:val="30"/>
-        </w:rPr>
-        <w:t>Manager</w:t>
-      </w:r>
-      <w:r>
-        <w:br/>
-      </w:r>
-      <w:r>
-        <w:rPr>
-          <w:b/>
-          <w:bCs/>
-          <w:sz w:val="30"/>
-          <w:szCs w:val="30"/>
-        </w:rPr>
-        <w:t>Employee</w:t>
-      </w:r>
-      <w:r>
-        <w:br/>
-      </w:r>
-      <w:r>
-        <w:rPr>
-          <w:b/>
-          <w:bCs/>
-          <w:sz w:val="30"/>
-          <w:szCs w:val="30"/>
-        </w:rPr>
-        <w:t>Anonymous</w:t>
-      </w:r>
-      <w:r>
-        <w:br/>
-      </w:r>
-      <w:r>
-        <w:rPr>
-          <w:b/>
-          <w:bCs/>
-          <w:sz w:val="30"/>
-          <w:szCs w:val="30"/>
-        </w:rPr>
-        <w:t>User</w:t>
-      </w:r>
-      <w:r>
-        <w:br/>
-      </w:r>
-      <w:r>
-        <w:rPr>
-          <w:b/>
-          <w:bCs/>
-          <w:sz w:val="30"/>
-          <w:szCs w:val="30"/>
-        </w:rPr>
-        <w:t>User</w:t>
-      </w:r>
-      <w:r>
-        <w:br/>
-      </w:r>
-      <w:r>
-        <w:rPr>
-          <w:b/>
-          <w:bCs/>
-          <w:sz w:val="30"/>
-          <w:szCs w:val="30"/>
-        </w:rPr>
-        <w:t>Admin</w:t>
-      </w:r>
-      <w:r>
-        <w:br/>
-      </w:r>
-      <w:r>
-        <w:rPr>
-          <w:b/>
-          <w:bCs/>
-          <w:sz w:val="30"/>
-          <w:szCs w:val="30"/>
-        </w:rPr>
-        <w:t>User</w:t>
-      </w:r>
-      <w:r>
-        <w:br/>
-      </w:r>
-      <w:r>
-        <w:rPr>
-          <w:b/>
-          <w:bCs/>
-          <w:sz w:val="30"/>
-          <w:szCs w:val="30"/>
-        </w:rPr>
-        <w:t>User</w:t>
-      </w:r>
-      <w:r>
-        <w:br/>
-      </w:r>
-      <w:r>
-        <w:rPr>
-          <w:b/>
-          <w:bCs/>
-          <w:sz w:val="30"/>
-          <w:szCs w:val="30"/>
-        </w:rPr>
-        <w:t>User</w:t>
-      </w:r>
-      <w:r>
-        <w:br/>
-      </w:r>
-      <w:r>
-        <w:rPr>
-          <w:b/>
-          <w:bCs/>
-          <w:sz w:val="30"/>
-          <w:szCs w:val="30"/>
-        </w:rPr>
-        <w:t>User</w:t>
-      </w:r>
-      <w:r>
-        <w:br/>
-      </w:r>
-      <w:r>
-        <w:rPr>
-          <w:b/>
-          <w:bCs/>
-          <w:sz w:val="30"/>
-          <w:szCs w:val="30"/>
-        </w:rPr>
-        <w:t>User</w:t>
-      </w:r>
-      <w:r>
-        <w:br/>
-      </w:r>
-      <w:r>
-        <w:rPr>
-          <w:b/>
-          <w:bCs/>
-          <w:sz w:val="30"/>
-          <w:szCs w:val="30"/>
-        </w:rPr>
-        <w:t>User</w:t>
-      </w:r>
-      <w:r>
-        <w:br/>
-      </w:r>
-      <w:r>
-        <w:rPr>
-          <w:b/>
-          <w:bCs/>
-          <w:sz w:val="30"/>
-          <w:szCs w:val="30"/>
-        </w:rPr>
-        <w:t>Readonly</w:t>
-      </w:r>
-      <w:r>
-        <w:br/>
-      </w:r>
-      <w:r>
-        <w:rPr>
-          <w:b/>
-          <w:bCs/>
-          <w:sz w:val="30"/>
-          <w:szCs w:val="30"/>
-        </w:rPr>
-        <w:t>Configurator</w:t>
-      </w:r>
-      <w:r>
-        <w:br/>
-      </w:r>
-      <w:r>
-        <w:rPr>
-          <w:b/>
-          <w:bCs/>
-          <w:sz w:val="30"/>
-          <w:szCs w:val="30"/>
-        </w:rPr>
-        <w:t>Manager</w:t>
-      </w:r>
-      <w:r>
-        <w:br/>
-      </w:r>
-      <w:r>
-        <w:rPr>
-          <w:b/>
-          <w:bCs/>
-          <w:sz w:val="30"/>
-          <w:szCs w:val="30"/>
-        </w:rPr>
-        <w:t>Employee</w:t>
-      </w:r>
-      <w:r>
-        <w:br/>
-      </w:r>
-      <w:r>
-        <w:rPr>
-          <w:b/>
-          <w:bCs/>
-          <w:sz w:val="30"/>
-          <w:szCs w:val="30"/>
-        </w:rPr>
-        <w:t>Administrator</w:t>
-      </w:r>
-      <w:r>
-        <w:br/>
-      </w:r>
-      <w:r>
-        <w:rPr>
-          <w:b/>
-          <w:bCs/>
-          <w:sz w:val="30"/>
-          <w:szCs w:val="30"/>
-        </w:rPr>
-        <w:t>Admin</w:t>
-      </w:r>
-      <w:r>
-        <w:br/>
-      </w:r>
-      <w:r>
-        <w:rPr>
-          <w:b/>
-          <w:bCs/>
-          <w:sz w:val="30"/>
-          <w:szCs w:val="30"/>
-        </w:rPr>
-        <w:t>User</w:t>
-      </w:r>
-      <w:r>
-        <w:br/>
-      </w:r>
-      <w:r>
-        <w:rPr>
-          <w:b/>
-          <w:bCs/>
-          <w:sz w:val="30"/>
-          <w:szCs w:val="30"/>
-        </w:rPr>
-        <w:t>User</w:t>
-      </w:r>
-      <w:r>
-        <w:br/>
-      </w:r>
-      <w:r>
-        <w:rPr>
-          <w:b/>
-          <w:bCs/>
-          <w:sz w:val="30"/>
-          <w:szCs w:val="30"/>
-        </w:rPr>
-        <w:t>User</w:t>
-      </w:r>
-      <w:r>
-        <w:br/>
-      </w:r>
-      <w:r>
-        <w:rPr>
-          <w:b/>
-          <w:bCs/>
-          <w:sz w:val="30"/>
-          <w:szCs w:val="30"/>
-        </w:rPr>
-        <w:t>Administrator</w:t>
-      </w:r>
-      <w:r>
-        <w:br/>
-      </w:r>
-      <w:r>
-        <w:rPr>
-          <w:b/>
-          <w:bCs/>
-          <w:sz w:val="30"/>
-          <w:szCs w:val="30"/>
-        </w:rPr>
-        <w:t>User</w:t>
       </w:r>
       <w:r>
         <w:br/>

</xml_diff>

<commit_message>
Working on script order
</commit_message>
<xml_diff>
--- a/MendixSecurityDocument.docx
+++ b/MendixSecurityDocument.docx
@@ -1166,6 +1166,54 @@
           <w:sz w:val="30"/>
           <w:szCs w:val="30"/>
         </w:rPr>
+        <w:t>Manager</w:t>
+      </w:r>
+      <w:r>
+        <w:br/>
+      </w:r>
+      <w:r>
+        <w:rPr>
+          <w:b/>
+          <w:bCs/>
+          <w:sz w:val="30"/>
+          <w:szCs w:val="30"/>
+        </w:rPr>
+        <w:t>Employee</w:t>
+      </w:r>
+      <w:r>
+        <w:br/>
+      </w:r>
+      <w:r>
+        <w:rPr>
+          <w:b/>
+          <w:bCs/>
+          <w:sz w:val="30"/>
+          <w:szCs w:val="30"/>
+        </w:rPr>
+        <w:t>Administrator</w:t>
+      </w:r>
+      <w:r>
+        <w:br/>
+      </w:r>
+      <w:r>
+        <w:rPr>
+          <w:b/>
+          <w:bCs/>
+          <w:sz w:val="30"/>
+          <w:szCs w:val="30"/>
+        </w:rPr>
+        <w:t>Anonymous</w:t>
+      </w:r>
+      <w:r>
+        <w:br/>
+      </w:r>
+      <w:r>
+        <w:rPr>
+          <w:b/>
+          <w:bCs/>
+          <w:sz w:val="30"/>
+          <w:szCs w:val="30"/>
+        </w:rPr>
         <w:t>TokenUser</w:t>
       </w:r>
       <w:r>
@@ -1202,19 +1250,7 @@
           <w:sz w:val="30"/>
           <w:szCs w:val="30"/>
         </w:rPr>
-        <w:t>User</w:t>
-      </w:r>
-      <w:r>
-        <w:br/>
-      </w:r>
-      <w:r>
-        <w:rPr>
-          <w:b/>
-          <w:bCs/>
-          <w:sz w:val="30"/>
-          <w:szCs w:val="30"/>
-        </w:rPr>
-        <w:t>User</w:t>
+        <w:t>Administrator</w:t>
       </w:r>
       <w:r>
         <w:br/>
@@ -1262,19 +1298,307 @@
           <w:sz w:val="30"/>
           <w:szCs w:val="30"/>
         </w:rPr>
-        <w:t>User</w:t>
-      </w:r>
-      <w:r>
-        <w:br/>
-      </w:r>
-      <w:r>
-        <w:rPr>
-          <w:b/>
-          <w:bCs/>
-          <w:sz w:val="30"/>
-          <w:szCs w:val="30"/>
-        </w:rPr>
-        <w:t>User</w:t>
+        <w:t>Admin</w:t>
+      </w:r>
+      <w:r>
+        <w:br/>
+      </w:r>
+      <w:r>
+        <w:rPr>
+          <w:b/>
+          <w:bCs/>
+          <w:sz w:val="30"/>
+          <w:szCs w:val="30"/>
+        </w:rPr>
+        <w:t>User</w:t>
+      </w:r>
+      <w:r>
+        <w:br/>
+      </w:r>
+      <w:r>
+        <w:rPr>
+          <w:b/>
+          <w:bCs/>
+          <w:sz w:val="30"/>
+          <w:szCs w:val="30"/>
+        </w:rPr>
+        <w:t>User</w:t>
+      </w:r>
+      <w:r>
+        <w:br/>
+      </w:r>
+      <w:r>
+        <w:rPr>
+          <w:b/>
+          <w:bCs/>
+          <w:sz w:val="30"/>
+          <w:szCs w:val="30"/>
+        </w:rPr>
+        <w:t>User</w:t>
+      </w:r>
+      <w:r>
+        <w:br/>
+      </w:r>
+      <w:r>
+        <w:rPr>
+          <w:b/>
+          <w:bCs/>
+          <w:sz w:val="30"/>
+          <w:szCs w:val="30"/>
+        </w:rPr>
+        <w:t>User</w:t>
+      </w:r>
+      <w:r>
+        <w:br/>
+      </w:r>
+      <w:r>
+        <w:rPr>
+          <w:b/>
+          <w:bCs/>
+          <w:sz w:val="30"/>
+          <w:szCs w:val="30"/>
+        </w:rPr>
+        <w:t>User</w:t>
+      </w:r>
+      <w:r>
+        <w:br/>
+      </w:r>
+      <w:r>
+        <w:rPr>
+          <w:b/>
+          <w:bCs/>
+          <w:sz w:val="30"/>
+          <w:szCs w:val="30"/>
+        </w:rPr>
+        <w:t>User</w:t>
+      </w:r>
+      <w:r>
+        <w:br/>
+      </w:r>
+      <w:r>
+        <w:rPr>
+          <w:b/>
+          <w:bCs/>
+          <w:sz w:val="30"/>
+          <w:szCs w:val="30"/>
+        </w:rPr>
+        <w:t>User</w:t>
+      </w:r>
+      <w:r>
+        <w:br/>
+      </w:r>
+      <w:r>
+        <w:rPr>
+          <w:b/>
+          <w:bCs/>
+          <w:sz w:val="30"/>
+          <w:szCs w:val="30"/>
+        </w:rPr>
+        <w:t>User</w:t>
+      </w:r>
+      <w:r>
+        <w:br/>
+      </w:r>
+      <w:r>
+        <w:rPr>
+          <w:b/>
+          <w:bCs/>
+          <w:sz w:val="30"/>
+          <w:szCs w:val="30"/>
+        </w:rPr>
+        <w:t>User</w:t>
+      </w:r>
+      <w:r>
+        <w:br/>
+      </w:r>
+      <w:r>
+        <w:rPr>
+          <w:b/>
+          <w:bCs/>
+          <w:sz w:val="30"/>
+          <w:szCs w:val="30"/>
+        </w:rPr>
+        <w:t>User</w:t>
+      </w:r>
+      <w:r>
+        <w:br/>
+      </w:r>
+      <w:r>
+        <w:rPr>
+          <w:b/>
+          <w:bCs/>
+          <w:sz w:val="30"/>
+          <w:szCs w:val="30"/>
+        </w:rPr>
+        <w:t>Admin</w:t>
+      </w:r>
+      <w:r>
+        <w:br/>
+      </w:r>
+      <w:r>
+        <w:rPr>
+          <w:b/>
+          <w:bCs/>
+          <w:sz w:val="30"/>
+          <w:szCs w:val="30"/>
+        </w:rPr>
+        <w:t>User</w:t>
+      </w:r>
+      <w:r>
+        <w:br/>
+      </w:r>
+      <w:r>
+        <w:rPr>
+          <w:b/>
+          <w:bCs/>
+          <w:sz w:val="30"/>
+          <w:szCs w:val="30"/>
+        </w:rPr>
+        <w:t>User</w:t>
+      </w:r>
+      <w:r>
+        <w:br/>
+      </w:r>
+      <w:r>
+        <w:rPr>
+          <w:b/>
+          <w:bCs/>
+          <w:sz w:val="30"/>
+          <w:szCs w:val="30"/>
+        </w:rPr>
+        <w:t>User</w:t>
+      </w:r>
+      <w:r>
+        <w:br/>
+      </w:r>
+      <w:r>
+        <w:rPr>
+          <w:b/>
+          <w:bCs/>
+          <w:sz w:val="30"/>
+          <w:szCs w:val="30"/>
+        </w:rPr>
+        <w:t>Administrator</w:t>
+      </w:r>
+      <w:r>
+        <w:br/>
+      </w:r>
+      <w:r>
+        <w:rPr>
+          <w:b/>
+          <w:bCs/>
+          <w:sz w:val="30"/>
+          <w:szCs w:val="30"/>
+        </w:rPr>
+        <w:t>User</w:t>
+      </w:r>
+      <w:r>
+        <w:br/>
+      </w:r>
+      <w:r>
+        <w:rPr>
+          <w:b/>
+          <w:bCs/>
+          <w:sz w:val="30"/>
+          <w:szCs w:val="30"/>
+        </w:rPr>
+        <w:t>User</w:t>
+      </w:r>
+      <w:r>
+        <w:br/>
+      </w:r>
+      <w:r>
+        <w:rPr>
+          <w:b/>
+          <w:bCs/>
+          <w:sz w:val="30"/>
+          <w:szCs w:val="30"/>
+        </w:rPr>
+        <w:t>User</w:t>
+      </w:r>
+      <w:r>
+        <w:br/>
+      </w:r>
+      <w:r>
+        <w:rPr>
+          <w:b/>
+          <w:bCs/>
+          <w:sz w:val="30"/>
+          <w:szCs w:val="30"/>
+        </w:rPr>
+        <w:t>User</w:t>
+      </w:r>
+      <w:r>
+        <w:br/>
+      </w:r>
+      <w:r>
+        <w:rPr>
+          <w:b/>
+          <w:bCs/>
+          <w:sz w:val="30"/>
+          <w:szCs w:val="30"/>
+        </w:rPr>
+        <w:t>User</w:t>
+      </w:r>
+      <w:r>
+        <w:br/>
+      </w:r>
+      <w:r>
+        <w:rPr>
+          <w:b/>
+          <w:bCs/>
+          <w:sz w:val="30"/>
+          <w:szCs w:val="30"/>
+        </w:rPr>
+        <w:t>Readonly</w:t>
+      </w:r>
+      <w:r>
+        <w:br/>
+      </w:r>
+      <w:r>
+        <w:rPr>
+          <w:b/>
+          <w:bCs/>
+          <w:sz w:val="30"/>
+          <w:szCs w:val="30"/>
+        </w:rPr>
+        <w:t>Configurator</w:t>
+      </w:r>
+      <w:r>
+        <w:br/>
+      </w:r>
+      <w:r>
+        <w:rPr>
+          <w:b/>
+          <w:bCs/>
+          <w:sz w:val="30"/>
+          <w:szCs w:val="30"/>
+        </w:rPr>
+        <w:t>User</w:t>
+      </w:r>
+      <w:r>
+        <w:br/>
+      </w:r>
+      <w:r>
+        <w:rPr>
+          <w:b/>
+          <w:bCs/>
+          <w:sz w:val="30"/>
+          <w:szCs w:val="30"/>
+        </w:rPr>
+        <w:t>User</w:t>
+      </w:r>
+      <w:r>
+        <w:br/>
+      </w:r>
+      <w:r>
+        <w:rPr>
+          <w:b/>
+          <w:bCs/>
+          <w:sz w:val="30"/>
+          <w:szCs w:val="30"/>
+        </w:rPr>
+        <w:t>Administrator</w:t>
       </w:r>
       <w:r>
         <w:br/>
@@ -1334,6 +1658,150 @@
           <w:sz w:val="30"/>
           <w:szCs w:val="30"/>
         </w:rPr>
+        <w:t>Anonymous</w:t>
+      </w:r>
+      <w:r>
+        <w:br/>
+      </w:r>
+      <w:r>
+        <w:rPr>
+          <w:b/>
+          <w:bCs/>
+          <w:sz w:val="30"/>
+          <w:szCs w:val="30"/>
+        </w:rPr>
+        <w:t>User</w:t>
+      </w:r>
+      <w:r>
+        <w:br/>
+      </w:r>
+      <w:r>
+        <w:rPr>
+          <w:b/>
+          <w:bCs/>
+          <w:sz w:val="30"/>
+          <w:szCs w:val="30"/>
+        </w:rPr>
+        <w:t>User</w:t>
+      </w:r>
+      <w:r>
+        <w:br/>
+      </w:r>
+      <w:r>
+        <w:rPr>
+          <w:b/>
+          <w:bCs/>
+          <w:sz w:val="30"/>
+          <w:szCs w:val="30"/>
+        </w:rPr>
+        <w:t>Admin</w:t>
+      </w:r>
+      <w:r>
+        <w:br/>
+      </w:r>
+      <w:r>
+        <w:rPr>
+          <w:b/>
+          <w:bCs/>
+          <w:sz w:val="30"/>
+          <w:szCs w:val="30"/>
+        </w:rPr>
+        <w:t>User</w:t>
+      </w:r>
+      <w:r>
+        <w:br/>
+      </w:r>
+      <w:r>
+        <w:rPr>
+          <w:b/>
+          <w:bCs/>
+          <w:sz w:val="30"/>
+          <w:szCs w:val="30"/>
+        </w:rPr>
+        <w:t>User</w:t>
+      </w:r>
+      <w:r>
+        <w:br/>
+      </w:r>
+      <w:r>
+        <w:rPr>
+          <w:b/>
+          <w:bCs/>
+          <w:sz w:val="30"/>
+          <w:szCs w:val="30"/>
+        </w:rPr>
+        <w:t>User</w:t>
+      </w:r>
+      <w:r>
+        <w:br/>
+      </w:r>
+      <w:r>
+        <w:rPr>
+          <w:b/>
+          <w:bCs/>
+          <w:sz w:val="30"/>
+          <w:szCs w:val="30"/>
+        </w:rPr>
+        <w:t>User</w:t>
+      </w:r>
+      <w:r>
+        <w:br/>
+      </w:r>
+      <w:r>
+        <w:rPr>
+          <w:b/>
+          <w:bCs/>
+          <w:sz w:val="30"/>
+          <w:szCs w:val="30"/>
+        </w:rPr>
+        <w:t>User</w:t>
+      </w:r>
+      <w:r>
+        <w:br/>
+      </w:r>
+      <w:r>
+        <w:rPr>
+          <w:b/>
+          <w:bCs/>
+          <w:sz w:val="30"/>
+          <w:szCs w:val="30"/>
+        </w:rPr>
+        <w:t>User</w:t>
+      </w:r>
+      <w:r>
+        <w:br/>
+      </w:r>
+      <w:r>
+        <w:rPr>
+          <w:b/>
+          <w:bCs/>
+          <w:sz w:val="30"/>
+          <w:szCs w:val="30"/>
+        </w:rPr>
+        <w:t>Manager</w:t>
+      </w:r>
+      <w:r>
+        <w:br/>
+      </w:r>
+      <w:r>
+        <w:rPr>
+          <w:b/>
+          <w:bCs/>
+          <w:sz w:val="30"/>
+          <w:szCs w:val="30"/>
+        </w:rPr>
+        <w:t>Employee</w:t>
+      </w:r>
+      <w:r>
+        <w:br/>
+      </w:r>
+      <w:r>
+        <w:rPr>
+          <w:b/>
+          <w:bCs/>
+          <w:sz w:val="30"/>
+          <w:szCs w:val="30"/>
+        </w:rPr>
         <w:t>Administrator</w:t>
       </w:r>
       <w:r>
@@ -1358,511 +1826,43 @@
           <w:sz w:val="30"/>
           <w:szCs w:val="30"/>
         </w:rPr>
-        <w:t>Administrator</w:t>
-      </w:r>
-      <w:r>
-        <w:br/>
-      </w:r>
-      <w:r>
-        <w:rPr>
-          <w:b/>
-          <w:bCs/>
-          <w:sz w:val="30"/>
-          <w:szCs w:val="30"/>
-        </w:rPr>
-        <w:t>User</w:t>
-      </w:r>
-      <w:r>
-        <w:br/>
-      </w:r>
-      <w:r>
-        <w:rPr>
-          <w:b/>
-          <w:bCs/>
-          <w:sz w:val="30"/>
-          <w:szCs w:val="30"/>
-        </w:rPr>
-        <w:t>User</w:t>
-      </w:r>
-      <w:r>
-        <w:br/>
-      </w:r>
-      <w:r>
-        <w:rPr>
-          <w:b/>
-          <w:bCs/>
-          <w:sz w:val="30"/>
-          <w:szCs w:val="30"/>
-        </w:rPr>
-        <w:t>User</w:t>
-      </w:r>
-      <w:r>
-        <w:br/>
-      </w:r>
-      <w:r>
-        <w:rPr>
-          <w:b/>
-          <w:bCs/>
-          <w:sz w:val="30"/>
-          <w:szCs w:val="30"/>
-        </w:rPr>
-        <w:t>User</w:t>
-      </w:r>
-      <w:r>
-        <w:br/>
-      </w:r>
-      <w:r>
-        <w:rPr>
-          <w:b/>
-          <w:bCs/>
-          <w:sz w:val="30"/>
-          <w:szCs w:val="30"/>
-        </w:rPr>
-        <w:t>Readonly</w:t>
-      </w:r>
-      <w:r>
-        <w:br/>
-      </w:r>
-      <w:r>
-        <w:rPr>
-          <w:b/>
-          <w:bCs/>
-          <w:sz w:val="30"/>
-          <w:szCs w:val="30"/>
-        </w:rPr>
-        <w:t>Configurator</w:t>
-      </w:r>
-      <w:r>
-        <w:br/>
-      </w:r>
-      <w:r>
-        <w:rPr>
-          <w:b/>
-          <w:bCs/>
-          <w:sz w:val="30"/>
-          <w:szCs w:val="30"/>
-        </w:rPr>
-        <w:t>User</w:t>
-      </w:r>
-      <w:r>
-        <w:br/>
-      </w:r>
-      <w:r>
-        <w:rPr>
-          <w:b/>
-          <w:bCs/>
-          <w:sz w:val="30"/>
-          <w:szCs w:val="30"/>
-        </w:rPr>
-        <w:t>User</w:t>
-      </w:r>
-      <w:r>
-        <w:br/>
-      </w:r>
-      <w:r>
-        <w:rPr>
-          <w:b/>
-          <w:bCs/>
-          <w:sz w:val="30"/>
-          <w:szCs w:val="30"/>
-        </w:rPr>
-        <w:t>User</w:t>
-      </w:r>
-      <w:r>
-        <w:br/>
-      </w:r>
-      <w:r>
-        <w:rPr>
-          <w:b/>
-          <w:bCs/>
-          <w:sz w:val="30"/>
-          <w:szCs w:val="30"/>
-        </w:rPr>
-        <w:t>User</w:t>
-      </w:r>
-      <w:r>
-        <w:br/>
-      </w:r>
-      <w:r>
-        <w:rPr>
-          <w:b/>
-          <w:bCs/>
-          <w:sz w:val="30"/>
-          <w:szCs w:val="30"/>
-        </w:rPr>
-        <w:t>User</w:t>
-      </w:r>
-      <w:r>
-        <w:br/>
-      </w:r>
-      <w:r>
-        <w:rPr>
-          <w:b/>
-          <w:bCs/>
-          <w:sz w:val="30"/>
-          <w:szCs w:val="30"/>
-        </w:rPr>
-        <w:t>User</w:t>
-      </w:r>
-      <w:r>
-        <w:br/>
-      </w:r>
-      <w:r>
-        <w:rPr>
-          <w:b/>
-          <w:bCs/>
-          <w:sz w:val="30"/>
-          <w:szCs w:val="30"/>
-        </w:rPr>
-        <w:t>User</w:t>
-      </w:r>
-      <w:r>
-        <w:br/>
-      </w:r>
-      <w:r>
-        <w:rPr>
-          <w:b/>
-          <w:bCs/>
-          <w:sz w:val="30"/>
-          <w:szCs w:val="30"/>
-        </w:rPr>
-        <w:t>Administrator</w:t>
-      </w:r>
-      <w:r>
-        <w:br/>
-      </w:r>
-      <w:r>
-        <w:rPr>
-          <w:b/>
-          <w:bCs/>
-          <w:sz w:val="30"/>
-          <w:szCs w:val="30"/>
-        </w:rPr>
-        <w:t>User</w:t>
-      </w:r>
-      <w:r>
-        <w:br/>
-      </w:r>
-      <w:r>
-        <w:rPr>
-          <w:b/>
-          <w:bCs/>
-          <w:sz w:val="30"/>
-          <w:szCs w:val="30"/>
-        </w:rPr>
-        <w:t>Admin</w:t>
-      </w:r>
-      <w:r>
-        <w:br/>
-      </w:r>
-      <w:r>
-        <w:rPr>
-          <w:b/>
-          <w:bCs/>
-          <w:sz w:val="30"/>
-          <w:szCs w:val="30"/>
-        </w:rPr>
-        <w:t>Admin</w:t>
-      </w:r>
-      <w:r>
-        <w:br/>
-      </w:r>
-      <w:r>
-        <w:rPr>
-          <w:b/>
-          <w:bCs/>
-          <w:sz w:val="30"/>
-          <w:szCs w:val="30"/>
-        </w:rPr>
-        <w:t>Manager</w:t>
-      </w:r>
-      <w:r>
-        <w:br/>
-      </w:r>
-      <w:r>
-        <w:rPr>
-          <w:b/>
-          <w:bCs/>
-          <w:sz w:val="30"/>
-          <w:szCs w:val="30"/>
-        </w:rPr>
-        <w:t>Employee</w:t>
-      </w:r>
-      <w:r>
-        <w:br/>
-      </w:r>
-      <w:r>
-        <w:rPr>
-          <w:b/>
-          <w:bCs/>
-          <w:sz w:val="30"/>
-          <w:szCs w:val="30"/>
-        </w:rPr>
-        <w:t>Anonymous</w:t>
-      </w:r>
-      <w:r>
-        <w:br/>
-      </w:r>
-      <w:r>
-        <w:rPr>
-          <w:b/>
-          <w:bCs/>
-          <w:sz w:val="30"/>
-          <w:szCs w:val="30"/>
-        </w:rPr>
-        <w:t>User</w:t>
-      </w:r>
-      <w:r>
-        <w:br/>
-      </w:r>
-      <w:r>
-        <w:rPr>
-          <w:b/>
-          <w:bCs/>
-          <w:sz w:val="30"/>
-          <w:szCs w:val="30"/>
-        </w:rPr>
-        <w:t>User</w:t>
-      </w:r>
-      <w:r>
-        <w:br/>
-      </w:r>
-      <w:r>
-        <w:rPr>
-          <w:b/>
-          <w:bCs/>
-          <w:sz w:val="30"/>
-          <w:szCs w:val="30"/>
-        </w:rPr>
-        <w:t>User</w:t>
-      </w:r>
-      <w:r>
-        <w:br/>
-      </w:r>
-      <w:r>
-        <w:rPr>
-          <w:b/>
-          <w:bCs/>
-          <w:sz w:val="30"/>
-          <w:szCs w:val="30"/>
-        </w:rPr>
-        <w:t>User</w:t>
-      </w:r>
-      <w:r>
-        <w:br/>
-      </w:r>
-      <w:r>
-        <w:rPr>
-          <w:b/>
-          <w:bCs/>
-          <w:sz w:val="30"/>
-          <w:szCs w:val="30"/>
-        </w:rPr>
-        <w:t>Anonymous</w:t>
-      </w:r>
-      <w:r>
-        <w:br/>
-      </w:r>
-      <w:r>
-        <w:rPr>
-          <w:b/>
-          <w:bCs/>
-          <w:sz w:val="30"/>
-          <w:szCs w:val="30"/>
-        </w:rPr>
-        <w:t>User</w:t>
-      </w:r>
-      <w:r>
-        <w:br/>
-      </w:r>
-      <w:r>
-        <w:rPr>
-          <w:b/>
-          <w:bCs/>
-          <w:sz w:val="30"/>
-          <w:szCs w:val="30"/>
-        </w:rPr>
-        <w:t>User</w:t>
-      </w:r>
-      <w:r>
-        <w:br/>
-      </w:r>
-      <w:r>
-        <w:rPr>
-          <w:b/>
-          <w:bCs/>
-          <w:sz w:val="30"/>
-          <w:szCs w:val="30"/>
-        </w:rPr>
-        <w:t>Administrator</w:t>
-      </w:r>
-      <w:r>
-        <w:br/>
-      </w:r>
-      <w:r>
-        <w:rPr>
-          <w:b/>
-          <w:bCs/>
-          <w:sz w:val="30"/>
-          <w:szCs w:val="30"/>
-        </w:rPr>
-        <w:t>User</w:t>
-      </w:r>
-      <w:r>
-        <w:br/>
-      </w:r>
-      <w:r>
-        <w:rPr>
-          <w:b/>
-          <w:bCs/>
-          <w:sz w:val="30"/>
-          <w:szCs w:val="30"/>
-        </w:rPr>
-        <w:t>User</w:t>
-      </w:r>
-      <w:r>
-        <w:br/>
-      </w:r>
-      <w:r>
-        <w:rPr>
-          <w:b/>
-          <w:bCs/>
-          <w:sz w:val="30"/>
-          <w:szCs w:val="30"/>
-        </w:rPr>
-        <w:t>User</w:t>
-      </w:r>
-      <w:r>
-        <w:br/>
-      </w:r>
-      <w:r>
-        <w:rPr>
-          <w:b/>
-          <w:bCs/>
-          <w:sz w:val="30"/>
-          <w:szCs w:val="30"/>
-        </w:rPr>
-        <w:t>User</w:t>
-      </w:r>
-      <w:r>
-        <w:br/>
-      </w:r>
-      <w:r>
-        <w:rPr>
-          <w:b/>
-          <w:bCs/>
-          <w:sz w:val="30"/>
-          <w:szCs w:val="30"/>
-        </w:rPr>
-        <w:t>Admin</w:t>
-      </w:r>
-      <w:r>
-        <w:br/>
-      </w:r>
-      <w:r>
-        <w:rPr>
-          <w:b/>
-          <w:bCs/>
-          <w:sz w:val="30"/>
-          <w:szCs w:val="30"/>
-        </w:rPr>
-        <w:t>User</w:t>
-      </w:r>
-      <w:r>
-        <w:br/>
-      </w:r>
-      <w:r>
-        <w:rPr>
-          <w:b/>
-          <w:bCs/>
-          <w:sz w:val="30"/>
-          <w:szCs w:val="30"/>
-        </w:rPr>
-        <w:t>User</w:t>
-      </w:r>
-      <w:r>
-        <w:br/>
-      </w:r>
-      <w:r>
-        <w:rPr>
-          <w:b/>
-          <w:bCs/>
-          <w:sz w:val="30"/>
-          <w:szCs w:val="30"/>
-        </w:rPr>
-        <w:t>User</w:t>
-      </w:r>
-      <w:r>
-        <w:br/>
-      </w:r>
-      <w:r>
-        <w:rPr>
-          <w:b/>
-          <w:bCs/>
-          <w:sz w:val="30"/>
-          <w:szCs w:val="30"/>
-        </w:rPr>
-        <w:t>User</w:t>
-      </w:r>
-      <w:r>
-        <w:br/>
-      </w:r>
-      <w:r>
-        <w:rPr>
-          <w:b/>
-          <w:bCs/>
-          <w:sz w:val="30"/>
-          <w:szCs w:val="30"/>
-        </w:rPr>
-        <w:t>User</w:t>
-      </w:r>
-      <w:r>
-        <w:br/>
-      </w:r>
-      <w:r>
-        <w:rPr>
-          <w:b/>
-          <w:bCs/>
-          <w:sz w:val="30"/>
-          <w:szCs w:val="30"/>
-        </w:rPr>
-        <w:t>User</w:t>
-      </w:r>
-      <w:r>
-        <w:br/>
-      </w:r>
-      <w:r>
-        <w:rPr>
-          <w:b/>
-          <w:bCs/>
-          <w:sz w:val="30"/>
-          <w:szCs w:val="30"/>
-        </w:rPr>
-        <w:t>Manager</w:t>
-      </w:r>
-      <w:r>
-        <w:br/>
-      </w:r>
-      <w:r>
-        <w:rPr>
-          <w:b/>
-          <w:bCs/>
-          <w:sz w:val="30"/>
-          <w:szCs w:val="30"/>
-        </w:rPr>
-        <w:t>Employee</w:t>
-      </w:r>
-      <w:r>
-        <w:br/>
-      </w:r>
-      <w:r>
-        <w:rPr>
-          <w:b/>
-          <w:bCs/>
-          <w:sz w:val="30"/>
-          <w:szCs w:val="30"/>
-        </w:rPr>
-        <w:t>Administrator</w:t>
+        <w:t>User</w:t>
+      </w:r>
+      <w:r>
+        <w:br/>
+      </w:r>
+      <w:r>
+        <w:rPr>
+          <w:b/>
+          <w:bCs/>
+          <w:sz w:val="30"/>
+          <w:szCs w:val="30"/>
+        </w:rPr>
+        <w:t>User</w:t>
+      </w:r>
+      <w:r>
+        <w:br/>
+      </w:r>
+      <w:r>
+        <w:rPr>
+          <w:b/>
+          <w:bCs/>
+          <w:sz w:val="30"/>
+          <w:szCs w:val="30"/>
+        </w:rPr>
+        <w:t>User</w:t>
+      </w:r>
+      <w:r>
+        <w:br/>
+      </w:r>
+      <w:r>
+        <w:rPr>
+          <w:b/>
+          <w:bCs/>
+          <w:sz w:val="30"/>
+          <w:szCs w:val="30"/>
+        </w:rPr>
+        <w:t>User</w:t>
       </w:r>
       <w:r>
         <w:br/>

</xml_diff>